<commit_message>
Minor UPDs[12]: Adding comments
</commit_message>
<xml_diff>
--- a/Tutorials/12-PerGeometryHitShader/12-PerGeometryHitShader.docx
+++ b/Tutorials/12-PerGeometryHitShader/12-PerGeometryHitShader.docx
@@ -180,7 +180,27 @@
                                 <w:sz w:val="19"/>
                                 <w:szCs w:val="19"/>
                               </w:rPr>
-                              <w:t>"closesthit"</w:t>
+                              <w:t>"</w:t>
+                            </w:r>
+                            <w:proofErr w:type="spellStart"/>
+                            <w:r>
+                              <w:rPr>
+                                <w:rFonts w:ascii="Consolas" w:hAnsi="Consolas" w:cs="Consolas"/>
+                                <w:color w:val="DC143C"/>
+                                <w:sz w:val="19"/>
+                                <w:szCs w:val="19"/>
+                              </w:rPr>
+                              <w:t>closesthit</w:t>
+                            </w:r>
+                            <w:proofErr w:type="spellEnd"/>
+                            <w:r>
+                              <w:rPr>
+                                <w:rFonts w:ascii="Consolas" w:hAnsi="Consolas" w:cs="Consolas"/>
+                                <w:color w:val="DC143C"/>
+                                <w:sz w:val="19"/>
+                                <w:szCs w:val="19"/>
+                              </w:rPr>
+                              <w:t>"</w:t>
                             </w:r>
                             <w:r>
                               <w:rPr>
@@ -232,6 +252,8 @@
                               </w:rPr>
                               <w:t xml:space="preserve"> </w:t>
                             </w:r>
+                            <w:proofErr w:type="spellStart"/>
+                            <w:proofErr w:type="gramStart"/>
                             <w:r>
                               <w:rPr>
                                 <w:rFonts w:ascii="Consolas" w:hAnsi="Consolas" w:cs="Consolas"/>
@@ -241,6 +263,7 @@
                               </w:rPr>
                               <w:t>planeChs</w:t>
                             </w:r>
+                            <w:proofErr w:type="spellEnd"/>
                             <w:r>
                               <w:rPr>
                                 <w:rFonts w:ascii="Consolas" w:hAnsi="Consolas" w:cs="Consolas"/>
@@ -248,8 +271,30 @@
                                 <w:sz w:val="19"/>
                                 <w:szCs w:val="19"/>
                               </w:rPr>
-                              <w:t xml:space="preserve">(inout </w:t>
-                            </w:r>
+                              <w:t>(</w:t>
+                            </w:r>
+                            <w:proofErr w:type="spellStart"/>
+                            <w:proofErr w:type="gramEnd"/>
+                            <w:r>
+                              <w:rPr>
+                                <w:rFonts w:ascii="Consolas" w:hAnsi="Consolas" w:cs="Consolas"/>
+                                <w:color w:val="000000"/>
+                                <w:sz w:val="19"/>
+                                <w:szCs w:val="19"/>
+                              </w:rPr>
+                              <w:t>inout</w:t>
+                            </w:r>
+                            <w:proofErr w:type="spellEnd"/>
+                            <w:r>
+                              <w:rPr>
+                                <w:rFonts w:ascii="Consolas" w:hAnsi="Consolas" w:cs="Consolas"/>
+                                <w:color w:val="000000"/>
+                                <w:sz w:val="19"/>
+                                <w:szCs w:val="19"/>
+                              </w:rPr>
+                              <w:t xml:space="preserve"> </w:t>
+                            </w:r>
+                            <w:proofErr w:type="spellStart"/>
                             <w:r>
                               <w:rPr>
                                 <w:rFonts w:ascii="Consolas" w:hAnsi="Consolas" w:cs="Consolas"/>
@@ -259,6 +304,7 @@
                               </w:rPr>
                               <w:t>RayPayload</w:t>
                             </w:r>
+                            <w:proofErr w:type="spellEnd"/>
                             <w:r>
                               <w:rPr>
                                 <w:rFonts w:ascii="Consolas" w:hAnsi="Consolas" w:cs="Consolas"/>
@@ -295,6 +341,7 @@
                               </w:rPr>
                               <w:t xml:space="preserve">in </w:t>
                             </w:r>
+                            <w:proofErr w:type="spellStart"/>
                             <w:r>
                               <w:rPr>
                                 <w:rFonts w:ascii="Consolas" w:hAnsi="Consolas" w:cs="Consolas"/>
@@ -322,6 +369,7 @@
                               </w:rPr>
                               <w:t>utes</w:t>
                             </w:r>
+                            <w:proofErr w:type="spellEnd"/>
                             <w:r>
                               <w:rPr>
                                 <w:rFonts w:ascii="Consolas" w:hAnsi="Consolas" w:cs="Consolas"/>
@@ -329,8 +377,19 @@
                                 <w:sz w:val="19"/>
                                 <w:szCs w:val="19"/>
                               </w:rPr>
-                              <w:t xml:space="preserve"> attribs</w:t>
-                            </w:r>
+                              <w:t xml:space="preserve"> </w:t>
+                            </w:r>
+                            <w:proofErr w:type="spellStart"/>
+                            <w:r>
+                              <w:rPr>
+                                <w:rFonts w:ascii="Consolas" w:hAnsi="Consolas" w:cs="Consolas"/>
+                                <w:color w:val="000000"/>
+                                <w:sz w:val="19"/>
+                                <w:szCs w:val="19"/>
+                              </w:rPr>
+                              <w:t>attribs</w:t>
+                            </w:r>
+                            <w:proofErr w:type="spellEnd"/>
                             <w:r>
                               <w:rPr>
                                 <w:rFonts w:ascii="Consolas" w:hAnsi="Consolas" w:cs="Consolas"/>
@@ -386,6 +445,8 @@
                               </w:rPr>
                               <w:t xml:space="preserve">    </w:t>
                             </w:r>
+                            <w:proofErr w:type="spellStart"/>
+                            <w:proofErr w:type="gramStart"/>
                             <w:r>
                               <w:rPr>
                                 <w:rFonts w:ascii="Consolas" w:hAnsi="Consolas" w:cs="Consolas"/>
@@ -404,6 +465,8 @@
                               </w:rPr>
                               <w:t>ayload.color</w:t>
                             </w:r>
+                            <w:proofErr w:type="spellEnd"/>
+                            <w:proofErr w:type="gramEnd"/>
                             <w:r>
                               <w:rPr>
                                 <w:rFonts w:ascii="Consolas" w:hAnsi="Consolas" w:cs="Consolas"/>
@@ -893,8 +956,6 @@
       <w:r>
         <w:t xml:space="preserve">need </w:t>
       </w:r>
-      <w:bookmarkStart w:id="0" w:name="_GoBack"/>
-      <w:bookmarkEnd w:id="0"/>
       <w:r>
         <w:t>to make the following changes to</w:t>
       </w:r>
@@ -909,6 +970,8 @@
         </w:rPr>
         <w:t xml:space="preserve"> </w:t>
       </w:r>
+      <w:proofErr w:type="spellStart"/>
+      <w:proofErr w:type="gramStart"/>
       <w:r>
         <w:rPr>
           <w:rFonts w:ascii="Consolas" w:hAnsi="Consolas" w:cs="Consolas"/>
@@ -920,6 +983,7 @@
         </w:rPr>
         <w:t>createRtPipelineState</w:t>
       </w:r>
+      <w:proofErr w:type="spellEnd"/>
       <w:r>
         <w:rPr>
           <w:rFonts w:ascii="Consolas" w:hAnsi="Consolas" w:cs="Consolas"/>
@@ -929,7 +993,19 @@
           <w:sz w:val="19"/>
           <w:szCs w:val="19"/>
         </w:rPr>
-        <w:t>():</w:t>
+        <w:t>(</w:t>
+      </w:r>
+      <w:proofErr w:type="gramEnd"/>
+      <w:r>
+        <w:rPr>
+          <w:rFonts w:ascii="Consolas" w:hAnsi="Consolas" w:cs="Consolas"/>
+          <w:b/>
+          <w:bCs/>
+          <w:color w:val="880000"/>
+          <w:sz w:val="19"/>
+          <w:szCs w:val="19"/>
+        </w:rPr>
+        <w:t>):</w:t>
       </w:r>
     </w:p>
     <w:p>
@@ -944,6 +1020,7 @@
       <w:r>
         <w:t xml:space="preserve">Create a new </w:t>
       </w:r>
+      <w:proofErr w:type="spellStart"/>
       <w:r>
         <w:rPr>
           <w:rFonts w:ascii="Consolas" w:hAnsi="Consolas" w:cs="Consolas"/>
@@ -953,6 +1030,7 @@
         </w:rPr>
         <w:t>HitProgram</w:t>
       </w:r>
+      <w:proofErr w:type="spellEnd"/>
       <w:r>
         <w:t xml:space="preserve"> for the plane CHS (line 7</w:t>
       </w:r>
@@ -1079,7 +1157,25 @@
                                 <w:sz w:val="20"/>
                                 <w:szCs w:val="20"/>
                               </w:rPr>
-                              <w:t xml:space="preserve">(HitStartAddress + </w:t>
+                              <w:t>(</w:t>
+                            </w:r>
+                            <w:proofErr w:type="spellStart"/>
+                            <w:r>
+                              <w:rPr>
+                                <w:rFonts w:ascii="Consolas" w:hAnsi="Consolas" w:cs="Consolas"/>
+                                <w:sz w:val="20"/>
+                                <w:szCs w:val="20"/>
+                              </w:rPr>
+                              <w:t>HitStartAddress</w:t>
+                            </w:r>
+                            <w:proofErr w:type="spellEnd"/>
+                            <w:r>
+                              <w:rPr>
+                                <w:rFonts w:ascii="Consolas" w:hAnsi="Consolas" w:cs="Consolas"/>
+                                <w:sz w:val="20"/>
+                                <w:szCs w:val="20"/>
+                              </w:rPr>
+                              <w:t xml:space="preserve"> + </w:t>
                             </w:r>
                           </w:p>
                           <w:p>
@@ -1091,13 +1187,23 @@
                                 <w:szCs w:val="20"/>
                               </w:rPr>
                             </w:pPr>
+                            <w:proofErr w:type="spellStart"/>
                             <w:r>
                               <w:rPr>
                                 <w:rFonts w:ascii="Consolas" w:hAnsi="Consolas" w:cs="Consolas"/>
                                 <w:sz w:val="20"/>
                                 <w:szCs w:val="20"/>
                               </w:rPr>
-                              <w:t xml:space="preserve">InstanceContributionToHitGroupIndex </w:t>
+                              <w:t>InstanceContributionToHitGroupIndex</w:t>
+                            </w:r>
+                            <w:proofErr w:type="spellEnd"/>
+                            <w:r>
+                              <w:rPr>
+                                <w:rFonts w:ascii="Consolas" w:hAnsi="Consolas" w:cs="Consolas"/>
+                                <w:sz w:val="20"/>
+                                <w:szCs w:val="20"/>
+                              </w:rPr>
+                              <w:t xml:space="preserve"> </w:t>
                             </w:r>
                             <w:r>
                               <w:rPr>
@@ -1117,6 +1223,7 @@
                                 <w:szCs w:val="20"/>
                               </w:rPr>
                             </w:pPr>
+                            <w:proofErr w:type="spellStart"/>
                             <w:r>
                               <w:rPr>
                                 <w:rFonts w:ascii="Consolas" w:hAnsi="Consolas" w:cs="Consolas"/>
@@ -1125,6 +1232,7 @@
                               </w:rPr>
                               <w:t>GeometryIndex</w:t>
                             </w:r>
+                            <w:proofErr w:type="spellEnd"/>
                             <w:r>
                               <w:rPr>
                                 <w:rFonts w:ascii="Consolas" w:hAnsi="Consolas" w:cs="Consolas"/>
@@ -1149,19 +1257,30 @@
                               </w:rPr>
                               <w:t xml:space="preserve"> </w:t>
                             </w:r>
+                            <w:proofErr w:type="spellStart"/>
                             <w:r>
                               <w:rPr>
                                 <w:rFonts w:ascii="Consolas" w:hAnsi="Consolas" w:cs="Consolas"/>
                                 <w:sz w:val="20"/>
                                 <w:szCs w:val="20"/>
                               </w:rPr>
-                              <w:t xml:space="preserve">MultiplierForGeometryContributionToShaderIndex + </w:t>
+                              <w:t>MultiplierForGeometryContributionToShaderIndex</w:t>
+                            </w:r>
+                            <w:proofErr w:type="spellEnd"/>
+                            <w:r>
+                              <w:rPr>
+                                <w:rFonts w:ascii="Consolas" w:hAnsi="Consolas" w:cs="Consolas"/>
+                                <w:sz w:val="20"/>
+                                <w:szCs w:val="20"/>
+                              </w:rPr>
+                              <w:t xml:space="preserve"> + </w:t>
                             </w:r>
                           </w:p>
                           <w:p>
                             <w:pPr>
                               <w:spacing w:after="0" w:line="240" w:lineRule="auto"/>
                             </w:pPr>
+                            <w:proofErr w:type="spellStart"/>
                             <w:r>
                               <w:rPr>
                                 <w:rFonts w:ascii="Consolas" w:hAnsi="Consolas" w:cs="Consolas"/>
@@ -1170,6 +1289,7 @@
                               </w:rPr>
                               <w:t>RayContributionToHitGroupIndex</w:t>
                             </w:r>
+                            <w:proofErr w:type="spellEnd"/>
                             <w:r>
                               <w:t>)</w:t>
                             </w:r>
@@ -1454,6 +1574,7 @@
       <w:r>
         <w:t xml:space="preserve">Geometries in the same instance share the same </w:t>
       </w:r>
+      <w:proofErr w:type="spellStart"/>
       <w:r>
         <w:rPr>
           <w:rFonts w:ascii="Consolas" w:hAnsi="Consolas" w:cs="Consolas"/>
@@ -1462,17 +1583,19 @@
         </w:rPr>
         <w:t>InstanceContributionToHitGroupIndex</w:t>
       </w:r>
+      <w:proofErr w:type="spellEnd"/>
       <w:r>
         <w:t xml:space="preserve">. To direct different geometries to different </w:t>
       </w:r>
-      <w:bookmarkStart w:id="1" w:name="_Hlk510776485"/>
+      <w:bookmarkStart w:id="0" w:name="_Hlk510776485"/>
       <w:r>
         <w:t>shader-table</w:t>
       </w:r>
-      <w:bookmarkEnd w:id="1"/>
+      <w:bookmarkEnd w:id="0"/>
       <w:r>
         <w:t xml:space="preserve"> records, we need to use </w:t>
       </w:r>
+      <w:proofErr w:type="spellStart"/>
       <w:r>
         <w:rPr>
           <w:rFonts w:ascii="Consolas" w:hAnsi="Consolas" w:cs="Consolas"/>
@@ -1481,6 +1604,7 @@
         </w:rPr>
         <w:t>GeometryIndex</w:t>
       </w:r>
+      <w:proofErr w:type="spellEnd"/>
       <w:r>
         <w:t>.</w:t>
       </w:r>
@@ -1631,6 +1755,7 @@
                                 <w:szCs w:val="12"/>
                               </w:rPr>
                             </w:pPr>
+                            <w:proofErr w:type="spellStart"/>
                             <w:r>
                               <w:rPr>
                                 <w:b/>
@@ -1639,7 +1764,18 @@
                                 <w:sz w:val="12"/>
                                 <w:szCs w:val="12"/>
                               </w:rPr>
-                              <w:t>Geom 0</w:t>
+                              <w:t>Geom</w:t>
+                            </w:r>
+                            <w:proofErr w:type="spellEnd"/>
+                            <w:r>
+                              <w:rPr>
+                                <w:b/>
+                                <w:bCs/>
+                                <w:color w:val="000000" w:themeColor="text1"/>
+                                <w:sz w:val="12"/>
+                                <w:szCs w:val="12"/>
+                              </w:rPr>
+                              <w:t xml:space="preserve"> 0</w:t>
                             </w:r>
                           </w:p>
                         </w:txbxContent>
@@ -2001,6 +2137,7 @@
                                 <w:szCs w:val="12"/>
                               </w:rPr>
                             </w:pPr>
+                            <w:proofErr w:type="spellStart"/>
                             <w:r>
                               <w:rPr>
                                 <w:b/>
@@ -2009,7 +2146,18 @@
                                 <w:sz w:val="12"/>
                                 <w:szCs w:val="12"/>
                               </w:rPr>
-                              <w:t>Geom 0</w:t>
+                              <w:t>Geom</w:t>
+                            </w:r>
+                            <w:proofErr w:type="spellEnd"/>
+                            <w:r>
+                              <w:rPr>
+                                <w:b/>
+                                <w:bCs/>
+                                <w:color w:val="000000" w:themeColor="text1"/>
+                                <w:sz w:val="12"/>
+                                <w:szCs w:val="12"/>
+                              </w:rPr>
+                              <w:t xml:space="preserve"> 0</w:t>
                             </w:r>
                           </w:p>
                         </w:txbxContent>
@@ -2236,6 +2384,7 @@
                                 <w:szCs w:val="12"/>
                               </w:rPr>
                             </w:pPr>
+                            <w:proofErr w:type="spellStart"/>
                             <w:r>
                               <w:rPr>
                                 <w:b/>
@@ -2244,7 +2393,18 @@
                                 <w:sz w:val="12"/>
                                 <w:szCs w:val="12"/>
                               </w:rPr>
-                              <w:t>Geom 1</w:t>
+                              <w:t>Geom</w:t>
+                            </w:r>
+                            <w:proofErr w:type="spellEnd"/>
+                            <w:r>
+                              <w:rPr>
+                                <w:b/>
+                                <w:bCs/>
+                                <w:color w:val="000000" w:themeColor="text1"/>
+                                <w:sz w:val="12"/>
+                                <w:szCs w:val="12"/>
+                              </w:rPr>
+                              <w:t xml:space="preserve"> 1</w:t>
                             </w:r>
                           </w:p>
                         </w:txbxContent>
@@ -2471,6 +2631,7 @@
                                 <w:szCs w:val="12"/>
                               </w:rPr>
                             </w:pPr>
+                            <w:proofErr w:type="spellStart"/>
                             <w:r>
                               <w:rPr>
                                 <w:b/>
@@ -2479,7 +2640,18 @@
                                 <w:sz w:val="12"/>
                                 <w:szCs w:val="12"/>
                               </w:rPr>
-                              <w:t>Geom 0</w:t>
+                              <w:t>Geom</w:t>
+                            </w:r>
+                            <w:proofErr w:type="spellEnd"/>
+                            <w:r>
+                              <w:rPr>
+                                <w:b/>
+                                <w:bCs/>
+                                <w:color w:val="000000" w:themeColor="text1"/>
+                                <w:sz w:val="12"/>
+                                <w:szCs w:val="12"/>
+                              </w:rPr>
+                              <w:t xml:space="preserve"> 0</w:t>
                             </w:r>
                           </w:p>
                         </w:txbxContent>
@@ -2659,6 +2831,7 @@
                                 <w:szCs w:val="16"/>
                               </w:rPr>
                             </w:pPr>
+                            <w:proofErr w:type="spellStart"/>
                             <w:r>
                               <w:rPr>
                                 <w:b/>
@@ -2669,6 +2842,7 @@
                               </w:rPr>
                               <w:t>RayGen</w:t>
                             </w:r>
+                            <w:proofErr w:type="spellEnd"/>
                           </w:p>
                         </w:txbxContent>
                       </wps:txbx>
@@ -2753,13 +2927,23 @@
         </w:numPr>
         <w:spacing w:after="0"/>
       </w:pPr>
+      <w:proofErr w:type="spellStart"/>
       <w:r>
         <w:rPr>
           <w:rFonts w:ascii="Consolas" w:hAnsi="Consolas" w:cs="Consolas"/>
           <w:sz w:val="20"/>
           <w:szCs w:val="20"/>
         </w:rPr>
-        <w:t xml:space="preserve">BaseIndex </w:t>
+        <w:t>BaseIndex</w:t>
+      </w:r>
+      <w:proofErr w:type="spellEnd"/>
+      <w:r>
+        <w:rPr>
+          <w:rFonts w:ascii="Consolas" w:hAnsi="Consolas" w:cs="Consolas"/>
+          <w:sz w:val="20"/>
+          <w:szCs w:val="20"/>
+        </w:rPr>
+        <w:t xml:space="preserve"> </w:t>
       </w:r>
       <w:r>
         <w:t xml:space="preserve">is 2. It’s shared </w:t>
@@ -2780,13 +2964,23 @@
         </w:numPr>
         <w:spacing w:after="0"/>
       </w:pPr>
+      <w:proofErr w:type="spellStart"/>
       <w:r>
         <w:rPr>
           <w:rFonts w:ascii="Consolas" w:hAnsi="Consolas" w:cs="Consolas"/>
           <w:sz w:val="20"/>
           <w:szCs w:val="20"/>
         </w:rPr>
-        <w:t xml:space="preserve">InstanceContributionToHitGroupIndex </w:t>
+        <w:t>InstanceContributionToHitGroupIndex</w:t>
+      </w:r>
+      <w:proofErr w:type="spellEnd"/>
+      <w:r>
+        <w:rPr>
+          <w:rFonts w:ascii="Consolas" w:hAnsi="Consolas" w:cs="Consolas"/>
+          <w:sz w:val="20"/>
+          <w:szCs w:val="20"/>
+        </w:rPr>
+        <w:t xml:space="preserve"> </w:t>
       </w:r>
       <w:r>
         <w:t xml:space="preserve">is per instance, specified when building the TLAS. </w:t>
@@ -2802,7 +2996,15 @@
         <w:spacing w:after="0"/>
       </w:pPr>
       <w:r>
-        <w:t>For instance 0 it will be 0.</w:t>
+        <w:t xml:space="preserve">For </w:t>
+      </w:r>
+      <w:proofErr w:type="gramStart"/>
+      <w:r>
+        <w:t>instance</w:t>
+      </w:r>
+      <w:proofErr w:type="gramEnd"/>
+      <w:r>
+        <w:t xml:space="preserve"> 0 it will be 0.</w:t>
       </w:r>
     </w:p>
     <w:p>
@@ -2815,7 +3017,15 @@
         <w:spacing w:after="0"/>
       </w:pPr>
       <w:r>
-        <w:t>For instance 1 it will be 2 (we need to skip both geometries in instance 0).</w:t>
+        <w:t xml:space="preserve">For </w:t>
+      </w:r>
+      <w:proofErr w:type="gramStart"/>
+      <w:r>
+        <w:t>instance</w:t>
+      </w:r>
+      <w:proofErr w:type="gramEnd"/>
+      <w:r>
+        <w:t xml:space="preserve"> 1 it will be 2 (we need to skip both geometries in instance 0).</w:t>
       </w:r>
     </w:p>
     <w:p>
@@ -2828,7 +3038,15 @@
         <w:spacing w:after="0"/>
       </w:pPr>
       <w:r>
-        <w:t>For instance 2 it will be 3.</w:t>
+        <w:t xml:space="preserve">For </w:t>
+      </w:r>
+      <w:proofErr w:type="gramStart"/>
+      <w:r>
+        <w:t>instance</w:t>
+      </w:r>
+      <w:proofErr w:type="gramEnd"/>
+      <w:r>
+        <w:t xml:space="preserve"> 2 it will be 3.</w:t>
       </w:r>
     </w:p>
     <w:p>
@@ -2840,13 +3058,24 @@
         </w:numPr>
         <w:spacing w:after="0"/>
       </w:pPr>
+      <w:proofErr w:type="spellStart"/>
+      <w:r>
+        <w:rPr>
+          <w:rFonts w:ascii="Consolas" w:hAnsi="Consolas" w:cs="Consolas"/>
+          <w:sz w:val="20"/>
+          <w:szCs w:val="20"/>
+          <w:highlight w:val="yellow"/>
+        </w:rPr>
+        <w:t>GeometryIndex</w:t>
+      </w:r>
+      <w:proofErr w:type="spellEnd"/>
       <w:r>
         <w:rPr>
           <w:rFonts w:ascii="Consolas" w:hAnsi="Consolas" w:cs="Consolas"/>
           <w:sz w:val="20"/>
           <w:szCs w:val="20"/>
         </w:rPr>
-        <w:t xml:space="preserve">GeometryIndex </w:t>
+        <w:t xml:space="preserve"> </w:t>
       </w:r>
       <w:r>
         <w:t>is generated automatically by the pipeline.</w:t>
@@ -2890,19 +3119,42 @@
         </w:numPr>
         <w:spacing w:after="0"/>
       </w:pPr>
+      <w:proofErr w:type="spellStart"/>
       <w:r>
         <w:rPr>
           <w:rFonts w:ascii="Consolas" w:hAnsi="Consolas" w:cs="Consolas"/>
           <w:sz w:val="20"/>
           <w:szCs w:val="20"/>
+          <w:highlight w:val="yellow"/>
         </w:rPr>
-        <w:t xml:space="preserve">MultiplierForGeometryContributionToShaderIndex </w:t>
-      </w:r>
-      <w:r>
+        <w:t>MultiplierForGeometryContributionToShaderIndex</w:t>
+      </w:r>
+      <w:proofErr w:type="spellEnd"/>
+      <w:r>
+        <w:rPr>
+          <w:rFonts w:ascii="Consolas" w:hAnsi="Consolas" w:cs="Consolas"/>
+          <w:sz w:val="20"/>
+          <w:szCs w:val="20"/>
+          <w:highlight w:val="yellow"/>
+        </w:rPr>
+        <w:t xml:space="preserve"> </w:t>
+      </w:r>
+      <w:r>
+        <w:rPr>
+          <w:b/>
+          <w:highlight w:val="yellow"/>
+        </w:rPr>
         <w:t xml:space="preserve">should be </w:t>
       </w:r>
       <w:r>
-        <w:t xml:space="preserve">1. </w:t>
+        <w:rPr>
+          <w:b/>
+          <w:highlight w:val="yellow"/>
+        </w:rPr>
+        <w:t>1</w:t>
+      </w:r>
+      <w:r>
+        <w:t xml:space="preserve">. </w:t>
       </w:r>
     </w:p>
     <w:p>
@@ -2917,13 +3169,23 @@
       <w:r>
         <w:t xml:space="preserve">This value doesn’t affect the triangles (their </w:t>
       </w:r>
+      <w:proofErr w:type="spellStart"/>
       <w:r>
         <w:rPr>
           <w:rFonts w:ascii="Consolas" w:hAnsi="Consolas" w:cs="Consolas"/>
           <w:sz w:val="20"/>
           <w:szCs w:val="20"/>
         </w:rPr>
-        <w:t xml:space="preserve">GeometryIndex </w:t>
+        <w:t>GeometryIndex</w:t>
+      </w:r>
+      <w:proofErr w:type="spellEnd"/>
+      <w:r>
+        <w:rPr>
+          <w:rFonts w:ascii="Consolas" w:hAnsi="Consolas" w:cs="Consolas"/>
+          <w:sz w:val="20"/>
+          <w:szCs w:val="20"/>
+        </w:rPr>
+        <w:t xml:space="preserve"> </w:t>
       </w:r>
       <w:r>
         <w:t>is 0).</w:t>
@@ -2941,14 +3203,25 @@
       <w:r>
         <w:t>For the plane, (</w:t>
       </w:r>
+      <w:proofErr w:type="spellStart"/>
       <w:r>
         <w:rPr>
           <w:rFonts w:ascii="Consolas" w:hAnsi="Consolas" w:cs="Consolas"/>
           <w:sz w:val="20"/>
           <w:szCs w:val="20"/>
         </w:rPr>
-        <w:t xml:space="preserve">GeometryIndex * </w:t>
-      </w:r>
+        <w:t>GeometryIndex</w:t>
+      </w:r>
+      <w:proofErr w:type="spellEnd"/>
+      <w:r>
+        <w:rPr>
+          <w:rFonts w:ascii="Consolas" w:hAnsi="Consolas" w:cs="Consolas"/>
+          <w:sz w:val="20"/>
+          <w:szCs w:val="20"/>
+        </w:rPr>
+        <w:t xml:space="preserve"> * </w:t>
+      </w:r>
+      <w:proofErr w:type="spellStart"/>
       <w:r>
         <w:rPr>
           <w:rFonts w:ascii="Consolas" w:hAnsi="Consolas" w:cs="Consolas"/>
@@ -2957,6 +3230,7 @@
         </w:rPr>
         <w:t>MultiplierForGeometryContributionToShaderIndex</w:t>
       </w:r>
+      <w:proofErr w:type="spellEnd"/>
       <w:r>
         <w:t>)</w:t>
       </w:r>
@@ -2982,6 +3256,7 @@
         </w:numPr>
         <w:spacing w:after="0"/>
       </w:pPr>
+      <w:proofErr w:type="spellStart"/>
       <w:r>
         <w:rPr>
           <w:rFonts w:ascii="Consolas" w:hAnsi="Consolas" w:cs="Consolas"/>
@@ -2990,6 +3265,7 @@
         </w:rPr>
         <w:t>RayContributionToHitGroupIndex</w:t>
       </w:r>
+      <w:proofErr w:type="spellEnd"/>
       <w:r>
         <w:t xml:space="preserve"> </w:t>
       </w:r>
@@ -3047,6 +3323,8 @@
       <w:r>
         <w:t xml:space="preserve"> </w:t>
       </w:r>
+      <w:proofErr w:type="spellStart"/>
+      <w:proofErr w:type="gramStart"/>
       <w:r>
         <w:rPr>
           <w:rFonts w:ascii="Consolas" w:hAnsi="Consolas" w:cs="Consolas"/>
@@ -3054,7 +3332,27 @@
           <w:sz w:val="19"/>
           <w:szCs w:val="19"/>
         </w:rPr>
-        <w:t>createShaderTable()</w:t>
+        <w:t>createShaderTable</w:t>
+      </w:r>
+      <w:proofErr w:type="spellEnd"/>
+      <w:r>
+        <w:rPr>
+          <w:rFonts w:ascii="Consolas" w:hAnsi="Consolas" w:cs="Consolas"/>
+          <w:color w:val="880000"/>
+          <w:sz w:val="19"/>
+          <w:szCs w:val="19"/>
+        </w:rPr>
+        <w:t>(</w:t>
+      </w:r>
+      <w:proofErr w:type="gramEnd"/>
+      <w:r>
+        <w:rPr>
+          <w:rFonts w:ascii="Consolas" w:hAnsi="Consolas" w:cs="Consolas"/>
+          <w:color w:val="880000"/>
+          <w:sz w:val="19"/>
+          <w:szCs w:val="19"/>
+        </w:rPr>
+        <w:t>)</w:t>
       </w:r>
       <w:r>
         <w:rPr>
@@ -3147,7 +3445,27 @@
                                 <w:sz w:val="19"/>
                                 <w:szCs w:val="19"/>
                               </w:rPr>
-                              <w:t>// Entry 2 - Triangle 0 hit program. ProgramID and constant-buffer data</w:t>
+                              <w:t xml:space="preserve">// Entry 2 - Triangle 0 hit program. </w:t>
+                            </w:r>
+                            <w:proofErr w:type="spellStart"/>
+                            <w:r>
+                              <w:rPr>
+                                <w:rFonts w:ascii="Consolas" w:hAnsi="Consolas" w:cs="Consolas"/>
+                                <w:color w:val="008000"/>
+                                <w:sz w:val="19"/>
+                                <w:szCs w:val="19"/>
+                              </w:rPr>
+                              <w:t>ProgramID</w:t>
+                            </w:r>
+                            <w:proofErr w:type="spellEnd"/>
+                            <w:r>
+                              <w:rPr>
+                                <w:rFonts w:ascii="Consolas" w:hAnsi="Consolas" w:cs="Consolas"/>
+                                <w:color w:val="008000"/>
+                                <w:sz w:val="19"/>
+                                <w:szCs w:val="19"/>
+                              </w:rPr>
+                              <w:t xml:space="preserve"> and constant-buffer data</w:t>
                             </w:r>
                           </w:p>
                           <w:p>
@@ -3208,6 +3526,7 @@
                               </w:rPr>
                               <w:t xml:space="preserve"> = </w:t>
                             </w:r>
+                            <w:proofErr w:type="spellStart"/>
                             <w:r>
                               <w:rPr>
                                 <w:rFonts w:ascii="Consolas" w:hAnsi="Consolas" w:cs="Consolas"/>
@@ -3217,6 +3536,7 @@
                               </w:rPr>
                               <w:t>pData</w:t>
                             </w:r>
+                            <w:proofErr w:type="spellEnd"/>
                             <w:r>
                               <w:rPr>
                                 <w:rFonts w:ascii="Consolas" w:hAnsi="Consolas" w:cs="Consolas"/>
@@ -3226,6 +3546,7 @@
                               </w:rPr>
                               <w:t xml:space="preserve"> + </w:t>
                             </w:r>
+                            <w:proofErr w:type="spellStart"/>
                             <w:r>
                               <w:rPr>
                                 <w:rFonts w:ascii="Consolas" w:hAnsi="Consolas" w:cs="Consolas"/>
@@ -3253,6 +3574,7 @@
                               </w:rPr>
                               <w:t>EntrySize</w:t>
                             </w:r>
+                            <w:proofErr w:type="spellEnd"/>
                             <w:r>
                               <w:rPr>
                                 <w:rFonts w:ascii="Consolas" w:hAnsi="Consolas" w:cs="Consolas"/>
@@ -3285,6 +3607,8 @@
                               </w:rPr>
                               <w:t xml:space="preserve">    </w:t>
                             </w:r>
+                            <w:proofErr w:type="spellStart"/>
+                            <w:proofErr w:type="gramStart"/>
                             <w:r>
                               <w:rPr>
                                 <w:rFonts w:ascii="Consolas" w:hAnsi="Consolas" w:cs="Consolas"/>
@@ -3296,6 +3620,7 @@
                               </w:rPr>
                               <w:t>memcpy</w:t>
                             </w:r>
+                            <w:proofErr w:type="spellEnd"/>
                             <w:r>
                               <w:rPr>
                                 <w:rFonts w:ascii="Consolas" w:hAnsi="Consolas" w:cs="Consolas"/>
@@ -3305,6 +3630,7 @@
                               </w:rPr>
                               <w:t>(</w:t>
                             </w:r>
+                            <w:proofErr w:type="gramEnd"/>
                             <w:r>
                               <w:rPr>
                                 <w:rFonts w:ascii="Consolas" w:hAnsi="Consolas" w:cs="Consolas"/>
@@ -3323,6 +3649,7 @@
                               </w:rPr>
                               <w:t xml:space="preserve">, </w:t>
                             </w:r>
+                            <w:proofErr w:type="spellStart"/>
                             <w:r>
                               <w:rPr>
                                 <w:rFonts w:ascii="Consolas" w:hAnsi="Consolas" w:cs="Consolas"/>
@@ -3332,6 +3659,7 @@
                               </w:rPr>
                               <w:t>pRtsoProps</w:t>
                             </w:r>
+                            <w:proofErr w:type="spellEnd"/>
                             <w:r>
                               <w:rPr>
                                 <w:rFonts w:ascii="Consolas" w:hAnsi="Consolas" w:cs="Consolas"/>
@@ -3341,6 +3669,7 @@
                               </w:rPr>
                               <w:t>-&gt;</w:t>
                             </w:r>
+                            <w:proofErr w:type="spellStart"/>
                             <w:r>
                               <w:rPr>
                                 <w:rFonts w:ascii="Consolas" w:hAnsi="Consolas" w:cs="Consolas"/>
@@ -3350,6 +3679,7 @@
                               </w:rPr>
                               <w:t>GetShaderIdentifier</w:t>
                             </w:r>
+                            <w:proofErr w:type="spellEnd"/>
                             <w:r>
                               <w:rPr>
                                 <w:rFonts w:ascii="Consolas" w:hAnsi="Consolas" w:cs="Consolas"/>
@@ -3359,6 +3689,7 @@
                               </w:rPr>
                               <w:t>(</w:t>
                             </w:r>
+                            <w:proofErr w:type="spellStart"/>
                             <w:r>
                               <w:rPr>
                                 <w:rFonts w:ascii="Consolas" w:hAnsi="Consolas" w:cs="Consolas"/>
@@ -3368,6 +3699,7 @@
                               </w:rPr>
                               <w:t>kTriHitGroup</w:t>
                             </w:r>
+                            <w:proofErr w:type="spellEnd"/>
                             <w:r>
                               <w:rPr>
                                 <w:rFonts w:ascii="Consolas" w:hAnsi="Consolas" w:cs="Consolas"/>
@@ -3377,6 +3709,7 @@
                               </w:rPr>
                               <w:t xml:space="preserve">), </w:t>
                             </w:r>
+                            <w:proofErr w:type="spellStart"/>
                             <w:r>
                               <w:rPr>
                                 <w:rFonts w:ascii="Consolas" w:hAnsi="Consolas" w:cs="Consolas"/>
@@ -3386,6 +3719,7 @@
                               </w:rPr>
                               <w:t>progIdSize</w:t>
                             </w:r>
+                            <w:proofErr w:type="spellEnd"/>
                             <w:r>
                               <w:rPr>
                                 <w:rFonts w:ascii="Consolas" w:hAnsi="Consolas" w:cs="Consolas"/>
@@ -3415,6 +3749,7 @@
                               </w:rPr>
                               <w:t>D3D12_GPU_VIRTUAL_ADDRESS</w:t>
                             </w:r>
+                            <w:proofErr w:type="gramStart"/>
                             <w:r>
                               <w:rPr>
                                 <w:rFonts w:ascii="Consolas" w:hAnsi="Consolas" w:cs="Consolas"/>
@@ -3424,6 +3759,7 @@
                               </w:rPr>
                               <w:t>*)(</w:t>
                             </w:r>
+                            <w:proofErr w:type="gramEnd"/>
                             <w:r>
                               <w:rPr>
                                 <w:rFonts w:ascii="Consolas" w:hAnsi="Consolas" w:cs="Consolas"/>
@@ -3442,6 +3778,7 @@
                               </w:rPr>
                               <w:t xml:space="preserve"> + </w:t>
                             </w:r>
+                            <w:proofErr w:type="spellStart"/>
                             <w:r>
                               <w:rPr>
                                 <w:rFonts w:ascii="Consolas" w:hAnsi="Consolas" w:cs="Consolas"/>
@@ -3451,6 +3788,7 @@
                               </w:rPr>
                               <w:t>progIdSize</w:t>
                             </w:r>
+                            <w:proofErr w:type="spellEnd"/>
                             <w:r>
                               <w:rPr>
                                 <w:rFonts w:ascii="Consolas" w:hAnsi="Consolas" w:cs="Consolas"/>
@@ -3460,6 +3798,7 @@
                               </w:rPr>
                               <w:t xml:space="preserve">) = </w:t>
                             </w:r>
+                            <w:proofErr w:type="spellStart"/>
                             <w:r>
                               <w:rPr>
                                 <w:rFonts w:ascii="Consolas" w:hAnsi="Consolas" w:cs="Consolas"/>
@@ -3469,6 +3808,7 @@
                               </w:rPr>
                               <w:t>mpConstantBuffer</w:t>
                             </w:r>
+                            <w:proofErr w:type="spellEnd"/>
                             <w:r>
                               <w:rPr>
                                 <w:rFonts w:ascii="Consolas" w:hAnsi="Consolas" w:cs="Consolas"/>
@@ -3487,6 +3827,7 @@
                               </w:rPr>
                               <w:t>-&gt;</w:t>
                             </w:r>
+                            <w:proofErr w:type="spellStart"/>
                             <w:r>
                               <w:rPr>
                                 <w:rFonts w:ascii="Consolas" w:hAnsi="Consolas" w:cs="Consolas"/>
@@ -3496,6 +3837,7 @@
                               </w:rPr>
                               <w:t>GetGPUVirtualAddress</w:t>
                             </w:r>
+                            <w:proofErr w:type="spellEnd"/>
                             <w:r>
                               <w:rPr>
                                 <w:rFonts w:ascii="Consolas" w:hAnsi="Consolas" w:cs="Consolas"/>
@@ -3980,7 +4322,15 @@
     </w:p>
     <w:p>
       <w:r>
-        <w:t>This code is similar to the code from the previous tutorials.</w:t>
+        <w:t xml:space="preserve">This code is </w:t>
+      </w:r>
+      <w:proofErr w:type="gramStart"/>
+      <w:r>
+        <w:t>similar to</w:t>
+      </w:r>
+      <w:proofErr w:type="gramEnd"/>
+      <w:r>
+        <w:t xml:space="preserve"> the code from the previous tutorials.</w:t>
       </w:r>
     </w:p>
     <w:p>
@@ -4074,7 +4424,27 @@
                                 <w:sz w:val="19"/>
                                 <w:szCs w:val="19"/>
                               </w:rPr>
-                              <w:t>// Entry 3 - Plane hit program. ProgramID only</w:t>
+                              <w:t xml:space="preserve">// Entry 3 - Plane hit program. </w:t>
+                            </w:r>
+                            <w:proofErr w:type="spellStart"/>
+                            <w:r>
+                              <w:rPr>
+                                <w:rFonts w:ascii="Consolas" w:hAnsi="Consolas" w:cs="Consolas"/>
+                                <w:color w:val="008000"/>
+                                <w:sz w:val="19"/>
+                                <w:szCs w:val="19"/>
+                              </w:rPr>
+                              <w:t>ProgramID</w:t>
+                            </w:r>
+                            <w:proofErr w:type="spellEnd"/>
+                            <w:r>
+                              <w:rPr>
+                                <w:rFonts w:ascii="Consolas" w:hAnsi="Consolas" w:cs="Consolas"/>
+                                <w:color w:val="008000"/>
+                                <w:sz w:val="19"/>
+                                <w:szCs w:val="19"/>
+                              </w:rPr>
+                              <w:t xml:space="preserve"> only</w:t>
                             </w:r>
                           </w:p>
                           <w:p>
@@ -4135,6 +4505,7 @@
                               </w:rPr>
                               <w:t xml:space="preserve"> = </w:t>
                             </w:r>
+                            <w:proofErr w:type="spellStart"/>
                             <w:r>
                               <w:rPr>
                                 <w:rFonts w:ascii="Consolas" w:hAnsi="Consolas" w:cs="Consolas"/>
@@ -4144,6 +4515,7 @@
                               </w:rPr>
                               <w:t>pData</w:t>
                             </w:r>
+                            <w:proofErr w:type="spellEnd"/>
                             <w:r>
                               <w:rPr>
                                 <w:rFonts w:ascii="Consolas" w:hAnsi="Consolas" w:cs="Consolas"/>
@@ -4153,6 +4525,7 @@
                               </w:rPr>
                               <w:t xml:space="preserve"> + </w:t>
                             </w:r>
+                            <w:proofErr w:type="spellStart"/>
                             <w:r>
                               <w:rPr>
                                 <w:rFonts w:ascii="Consolas" w:hAnsi="Consolas" w:cs="Consolas"/>
@@ -4180,6 +4553,7 @@
                               </w:rPr>
                               <w:t>EntrySize</w:t>
                             </w:r>
+                            <w:proofErr w:type="spellEnd"/>
                             <w:r>
                               <w:rPr>
                                 <w:rFonts w:ascii="Consolas" w:hAnsi="Consolas" w:cs="Consolas"/>
@@ -4200,6 +4574,8 @@
                               </w:rPr>
                               <w:t xml:space="preserve">    </w:t>
                             </w:r>
+                            <w:proofErr w:type="spellStart"/>
+                            <w:proofErr w:type="gramStart"/>
                             <w:r>
                               <w:rPr>
                                 <w:rFonts w:ascii="Consolas" w:hAnsi="Consolas" w:cs="Consolas"/>
@@ -4211,6 +4587,7 @@
                               </w:rPr>
                               <w:t>memcpy</w:t>
                             </w:r>
+                            <w:proofErr w:type="spellEnd"/>
                             <w:r>
                               <w:rPr>
                                 <w:rFonts w:ascii="Consolas" w:hAnsi="Consolas" w:cs="Consolas"/>
@@ -4220,6 +4597,7 @@
                               </w:rPr>
                               <w:t>(</w:t>
                             </w:r>
+                            <w:proofErr w:type="gramEnd"/>
                             <w:r>
                               <w:rPr>
                                 <w:rFonts w:ascii="Consolas" w:hAnsi="Consolas" w:cs="Consolas"/>
@@ -4238,6 +4616,7 @@
                               </w:rPr>
                               <w:t xml:space="preserve">, </w:t>
                             </w:r>
+                            <w:proofErr w:type="spellStart"/>
                             <w:r>
                               <w:rPr>
                                 <w:rFonts w:ascii="Consolas" w:hAnsi="Consolas" w:cs="Consolas"/>
@@ -4247,6 +4626,7 @@
                               </w:rPr>
                               <w:t>pRtsoProps</w:t>
                             </w:r>
+                            <w:proofErr w:type="spellEnd"/>
                             <w:r>
                               <w:rPr>
                                 <w:rFonts w:ascii="Consolas" w:hAnsi="Consolas" w:cs="Consolas"/>
@@ -4256,6 +4636,7 @@
                               </w:rPr>
                               <w:t>-&gt;</w:t>
                             </w:r>
+                            <w:proofErr w:type="spellStart"/>
                             <w:r>
                               <w:rPr>
                                 <w:rFonts w:ascii="Consolas" w:hAnsi="Consolas" w:cs="Consolas"/>
@@ -4265,6 +4646,7 @@
                               </w:rPr>
                               <w:t>GetShaderIdentifier</w:t>
                             </w:r>
+                            <w:proofErr w:type="spellEnd"/>
                             <w:r>
                               <w:rPr>
                                 <w:rFonts w:ascii="Consolas" w:hAnsi="Consolas" w:cs="Consolas"/>
@@ -4274,6 +4656,7 @@
                               </w:rPr>
                               <w:t>(</w:t>
                             </w:r>
+                            <w:proofErr w:type="spellStart"/>
                             <w:r>
                               <w:rPr>
                                 <w:rFonts w:ascii="Consolas" w:hAnsi="Consolas" w:cs="Consolas"/>
@@ -4283,6 +4666,7 @@
                               </w:rPr>
                               <w:t>kPlaneHitGroup</w:t>
                             </w:r>
+                            <w:proofErr w:type="spellEnd"/>
                             <w:r>
                               <w:rPr>
                                 <w:rFonts w:ascii="Consolas" w:hAnsi="Consolas" w:cs="Consolas"/>
@@ -4292,6 +4676,7 @@
                               </w:rPr>
                               <w:t xml:space="preserve">), </w:t>
                             </w:r>
+                            <w:proofErr w:type="spellStart"/>
                             <w:r>
                               <w:rPr>
                                 <w:rFonts w:ascii="Consolas" w:hAnsi="Consolas" w:cs="Consolas"/>
@@ -4301,6 +4686,7 @@
                               </w:rPr>
                               <w:t>progIdSize</w:t>
                             </w:r>
+                            <w:proofErr w:type="spellEnd"/>
                             <w:r>
                               <w:rPr>
                                 <w:rFonts w:ascii="Consolas" w:hAnsi="Consolas" w:cs="Consolas"/>
@@ -4687,6 +5073,7 @@
       <w:r>
         <w:t xml:space="preserve">We need to change the </w:t>
       </w:r>
+      <w:proofErr w:type="spellStart"/>
       <w:r>
         <w:rPr>
           <w:rFonts w:ascii="Consolas" w:hAnsi="Consolas" w:cs="Consolas"/>
@@ -4696,6 +5083,7 @@
         </w:rPr>
         <w:t>InstanceContributionToHitGroupIndex</w:t>
       </w:r>
+      <w:proofErr w:type="spellEnd"/>
       <w:r>
         <w:t xml:space="preserve"> </w:t>
       </w:r>
@@ -4747,6 +5135,8 @@
       <w:r>
         <w:t xml:space="preserve">), we need to change the </w:t>
       </w:r>
+      <w:proofErr w:type="spellStart"/>
+      <w:proofErr w:type="gramStart"/>
       <w:r>
         <w:rPr>
           <w:rFonts w:ascii="Consolas" w:hAnsi="Consolas" w:cs="Consolas"/>
@@ -4756,8 +5146,10 @@
           <w:sz w:val="19"/>
           <w:szCs w:val="19"/>
         </w:rPr>
-        <w:t>TraceRay</w:t>
-      </w:r>
+        <w:t>Trac</w:t>
+      </w:r>
+      <w:bookmarkStart w:id="1" w:name="_GoBack"/>
+      <w:bookmarkEnd w:id="1"/>
       <w:r>
         <w:rPr>
           <w:rFonts w:ascii="Consolas" w:hAnsi="Consolas" w:cs="Consolas"/>
@@ -4767,18 +5159,61 @@
           <w:sz w:val="19"/>
           <w:szCs w:val="19"/>
         </w:rPr>
-        <w:t>()</w:t>
-      </w:r>
-      <w:r>
-        <w:t xml:space="preserve"> call. We need to pass `1` as the </w:t>
-      </w:r>
+        <w:t>eRay</w:t>
+      </w:r>
+      <w:proofErr w:type="spellEnd"/>
+      <w:r>
+        <w:rPr>
+          <w:rFonts w:ascii="Consolas" w:hAnsi="Consolas" w:cs="Consolas"/>
+          <w:b/>
+          <w:bCs/>
+          <w:color w:val="880000"/>
+          <w:sz w:val="19"/>
+          <w:szCs w:val="19"/>
+        </w:rPr>
+        <w:t>(</w:t>
+      </w:r>
+      <w:proofErr w:type="gramEnd"/>
+      <w:r>
+        <w:rPr>
+          <w:rFonts w:ascii="Consolas" w:hAnsi="Consolas" w:cs="Consolas"/>
+          <w:b/>
+          <w:bCs/>
+          <w:color w:val="880000"/>
+          <w:sz w:val="19"/>
+          <w:szCs w:val="19"/>
+        </w:rPr>
+        <w:t>)</w:t>
+      </w:r>
+      <w:r>
+        <w:t xml:space="preserve"> call. We need to </w:t>
+      </w:r>
+      <w:r>
+        <w:rPr>
+          <w:b/>
+          <w:highlight w:val="yellow"/>
+        </w:rPr>
+        <w:t xml:space="preserve">pass `1` as the </w:t>
+      </w:r>
+      <w:proofErr w:type="spellStart"/>
+      <w:r>
+        <w:rPr>
+          <w:rFonts w:ascii="Consolas" w:hAnsi="Consolas" w:cs="Consolas"/>
+          <w:b/>
+          <w:sz w:val="20"/>
+          <w:szCs w:val="20"/>
+          <w:highlight w:val="yellow"/>
+        </w:rPr>
+        <w:t>MultiplierForGeometryContributionToShaderIndex</w:t>
+      </w:r>
+      <w:proofErr w:type="spellEnd"/>
       <w:r>
         <w:rPr>
           <w:rFonts w:ascii="Consolas" w:hAnsi="Consolas" w:cs="Consolas"/>
           <w:sz w:val="20"/>
           <w:szCs w:val="20"/>
         </w:rPr>
-        <w:t xml:space="preserve">MultiplierForGeometryContributionToShaderIndex </w:t>
+        <w:t xml:space="preserve"> </w:t>
       </w:r>
       <w:r>
         <w:t>argument.</w:t>
@@ -4795,6 +5230,8 @@
       <w:r>
         <w:t xml:space="preserve">In </w:t>
       </w:r>
+      <w:proofErr w:type="spellStart"/>
+      <w:proofErr w:type="gramStart"/>
       <w:r>
         <w:rPr>
           <w:rFonts w:ascii="Consolas" w:hAnsi="Consolas" w:cs="Consolas"/>
@@ -4804,9 +5241,15 @@
         </w:rPr>
         <w:t>onFrameRender</w:t>
       </w:r>
-      <w:r>
-        <w:t xml:space="preserve">(), set </w:t>
-      </w:r>
+      <w:proofErr w:type="spellEnd"/>
+      <w:r>
+        <w:t>(</w:t>
+      </w:r>
+      <w:proofErr w:type="gramEnd"/>
+      <w:r>
+        <w:t xml:space="preserve">), set </w:t>
+      </w:r>
+      <w:proofErr w:type="spellStart"/>
       <w:r>
         <w:rPr>
           <w:rFonts w:ascii="Consolas" w:hAnsi="Consolas" w:cs="Consolas"/>
@@ -4836,58 +5279,64 @@
         </w:rPr>
         <w:t>SizeInBytes</w:t>
       </w:r>
+      <w:proofErr w:type="spellEnd"/>
       <w:r>
         <w:t xml:space="preserve"> </w:t>
       </w:r>
       <w:r>
         <w:t xml:space="preserve">to </w:t>
       </w:r>
+      <w:proofErr w:type="spellStart"/>
       <w:r>
         <w:rPr>
           <w:rFonts w:ascii="Consolas" w:hAnsi="Consolas" w:cs="Consolas"/>
+          <w:b/>
           <w:color w:val="000080"/>
           <w:sz w:val="19"/>
           <w:szCs w:val="19"/>
+          <w:highlight w:val="yellow"/>
         </w:rPr>
         <w:t>m</w:t>
       </w:r>
       <w:r>
         <w:rPr>
           <w:rFonts w:ascii="Consolas" w:hAnsi="Consolas" w:cs="Consolas"/>
+          <w:b/>
           <w:color w:val="000080"/>
           <w:sz w:val="19"/>
           <w:szCs w:val="19"/>
+          <w:highlight w:val="yellow"/>
         </w:rPr>
         <w:t>ShaderTable</w:t>
       </w:r>
       <w:r>
         <w:rPr>
           <w:rFonts w:ascii="Consolas" w:hAnsi="Consolas" w:cs="Consolas"/>
+          <w:b/>
           <w:color w:val="000080"/>
           <w:sz w:val="19"/>
           <w:szCs w:val="19"/>
+          <w:highlight w:val="yellow"/>
         </w:rPr>
         <w:t>EntrySize</w:t>
       </w:r>
+      <w:proofErr w:type="spellEnd"/>
       <w:r>
         <w:rPr>
           <w:rFonts w:ascii="Consolas" w:hAnsi="Consolas" w:cs="Consolas"/>
+          <w:b/>
           <w:color w:val="000000"/>
           <w:sz w:val="19"/>
           <w:szCs w:val="19"/>
+          <w:highlight w:val="yellow"/>
         </w:rPr>
-        <w:t xml:space="preserve"> * </w:t>
+        <w:t xml:space="preserve"> * 4</w:t>
       </w:r>
       <w:r>
         <w:rPr>
-          <w:rFonts w:ascii="Consolas" w:hAnsi="Consolas" w:cs="Consolas"/>
-          <w:color w:val="000000"/>
-          <w:sz w:val="19"/>
-          <w:szCs w:val="19"/>
+          <w:b/>
+          <w:highlight w:val="yellow"/>
         </w:rPr>
-        <w:t>4</w:t>
-      </w:r>
-      <w:r>
         <w:t>.</w:t>
       </w:r>
     </w:p>
@@ -5901,7 +6350,6 @@
   <w:style w:type="character" w:default="1" w:styleId="DefaultParagraphFont">
     <w:name w:val="Default Paragraph Font"/>
     <w:uiPriority w:val="1"/>
-    <w:semiHidden/>
     <w:unhideWhenUsed/>
   </w:style>
   <w:style w:type="table" w:default="1" w:styleId="TableNormal">

</xml_diff>